<commit_message>
Update to weapon section
</commit_message>
<xml_diff>
--- a/Design Document.docx
+++ b/Design Document.docx
@@ -110,7 +110,6 @@
       <w:pPr>
         <w:pStyle w:val="Heading1"/>
         <w:rPr>
-          <w:rFonts w:hint="eastAsia"/>
           <w:lang w:eastAsia="zh-TW"/>
         </w:rPr>
       </w:pPr>
@@ -298,7 +297,7 @@
         <w:rPr>
           <w:noProof/>
         </w:rPr>
-        <w:t>Monday, October 15, 2018</w:t>
+        <w:t>Tuesday, October 16, 2018</w:t>
       </w:r>
       <w:r>
         <w:fldChar w:fldCharType="end"/>
@@ -8180,7 +8179,21 @@
           <w:highlight w:val="yellow"/>
           <w:lang w:eastAsia="zh-TW"/>
         </w:rPr>
-        <w:t xml:space="preserve"> (Short Range)</w:t>
+        <w:t xml:space="preserve"> (</w:t>
+      </w:r>
+      <w:r>
+        <w:rPr>
+          <w:highlight w:val="yellow"/>
+          <w:lang w:eastAsia="zh-TW"/>
+        </w:rPr>
+        <w:t>Melee Weapon</w:t>
+      </w:r>
+      <w:r>
+        <w:rPr>
+          <w:highlight w:val="yellow"/>
+          <w:lang w:eastAsia="zh-TW"/>
+        </w:rPr>
+        <w:t>)</w:t>
       </w:r>
     </w:p>
     <w:p>
@@ -8209,21 +8222,19 @@
         </w:rPr>
         <w:t xml:space="preserve"> (</w:t>
       </w:r>
-      <w:proofErr w:type="spellStart"/>
       <w:r>
         <w:rPr>
           <w:highlight w:val="yellow"/>
           <w:lang w:eastAsia="zh-TW"/>
         </w:rPr>
-        <w:t>Mid Range</w:t>
-      </w:r>
-      <w:proofErr w:type="spellEnd"/>
+        <w:t>Long</w:t>
+      </w:r>
       <w:r>
         <w:rPr>
           <w:highlight w:val="yellow"/>
           <w:lang w:eastAsia="zh-TW"/>
         </w:rPr>
-        <w:t>)</w:t>
+        <w:t xml:space="preserve"> Range)</w:t>
       </w:r>
     </w:p>
     <w:p>
@@ -8258,17 +8269,31 @@
           <w:highlight w:val="yellow"/>
           <w:lang w:eastAsia="zh-TW"/>
         </w:rPr>
-        <w:t xml:space="preserve"> (Long Range</w:t>
+        <w:t xml:space="preserve"> </w:t>
+      </w:r>
+      <w:r>
+        <w:rPr>
+          <w:highlight w:val="yellow"/>
+          <w:lang w:eastAsia="zh-TW"/>
+        </w:rPr>
+        <w:t>(Area of Effect</w:t>
+      </w:r>
+      <w:r>
+        <w:rPr>
+          <w:highlight w:val="yellow"/>
+          <w:lang w:eastAsia="zh-TW"/>
+        </w:rPr>
+        <w:t>)</w:t>
+      </w:r>
+      <w:r>
+        <w:rPr>
+          <w:highlight w:val="yellow"/>
+          <w:lang w:eastAsia="zh-TW"/>
+        </w:rPr>
+        <w:t xml:space="preserve">  Bullhorn?</w:t>
       </w:r>
       <w:bookmarkStart w:id="79" w:name="_GoBack"/>
       <w:bookmarkEnd w:id="79"/>
-      <w:r>
-        <w:rPr>
-          <w:highlight w:val="yellow"/>
-          <w:lang w:eastAsia="zh-TW"/>
-        </w:rPr>
-        <w:t>)</w:t>
-      </w:r>
     </w:p>
     <w:p/>
     <w:p>
@@ -8319,13 +8344,7 @@
         <w:rPr>
           <w:sz w:val="28"/>
         </w:rPr>
-        <w:t>Weapons Details #</w:t>
-      </w:r>
-      <w:r>
-        <w:rPr>
-          <w:sz w:val="28"/>
-        </w:rPr>
-        <w:t>3</w:t>
+        <w:t>Weapons Details #3</w:t>
       </w:r>
     </w:p>
     <w:p>
@@ -9541,7 +9560,7 @@
         <w:noProof/>
         <w:color w:val="808080"/>
       </w:rPr>
-      <w:t>10/15/2018</w:t>
+      <w:t>10/16/2018</w:t>
     </w:r>
     <w:r>
       <w:rPr>

</xml_diff>